<commit_message>
# did part 1 - Q a,b
</commit_message>
<xml_diff>
--- a/ANSWERS.docx
+++ b/ANSWERS.docx
@@ -5,9 +5,204 @@
     <w:p>
       <w:pPr>
         <w:bidi w:val="0"/>
-      </w:pPr>
-      <w:r>
-        <w:t>ANSWERS</w:t>
+        <w:rPr>
+          <w:rtl/>
+        </w:rPr>
+      </w:pPr>
+      <w:r>
+        <w:rPr>
+          <w:rFonts w:hint="cs"/>
+        </w:rPr>
+        <w:t>S</w:t>
+      </w:r>
+      <w:r>
+        <w:t>tudents:</w:t>
+      </w:r>
+    </w:p>
+    <w:p>
+      <w:pPr>
+        <w:pStyle w:val="a3"/>
+        <w:numPr>
+          <w:ilvl w:val="0"/>
+          <w:numId w:val="2"/>
+        </w:numPr>
+        <w:bidi w:val="0"/>
+      </w:pPr>
+      <w:r>
+        <w:t xml:space="preserve">Amos </w:t>
+      </w:r>
+      <w:proofErr w:type="spellStart"/>
+      <w:r>
+        <w:t>Mimon</w:t>
+      </w:r>
+      <w:proofErr w:type="spellEnd"/>
+      <w:r>
+        <w:t xml:space="preserve"> – </w:t>
+      </w:r>
+      <w:r>
+        <w:rPr>
+          <w:rFonts w:hint="cs"/>
+          <w:rtl/>
+        </w:rPr>
+        <w:t>301236287</w:t>
+      </w:r>
+    </w:p>
+    <w:p>
+      <w:pPr>
+        <w:pStyle w:val="a3"/>
+        <w:numPr>
+          <w:ilvl w:val="0"/>
+          <w:numId w:val="2"/>
+        </w:numPr>
+        <w:bidi w:val="0"/>
+      </w:pPr>
+      <w:r>
+        <w:t xml:space="preserve">Tamir </w:t>
+      </w:r>
+      <w:proofErr w:type="spellStart"/>
+      <w:r>
+        <w:t>Moshiashvili</w:t>
+      </w:r>
+      <w:proofErr w:type="spellEnd"/>
+      <w:r>
+        <w:t xml:space="preserve"> – 316131259</w:t>
+      </w:r>
+    </w:p>
+    <w:p>
+      <w:pPr>
+        <w:bidi w:val="0"/>
+      </w:pPr>
+      <w:r>
+        <w:t>ANSWERS:</w:t>
+      </w:r>
+    </w:p>
+    <w:p>
+      <w:pPr>
+        <w:bidi w:val="0"/>
+      </w:pPr>
+      <w:r>
+        <w:t>Part 1:</w:t>
+      </w:r>
+    </w:p>
+    <w:p>
+      <w:pPr>
+        <w:pStyle w:val="a3"/>
+        <w:numPr>
+          <w:ilvl w:val="0"/>
+          <w:numId w:val="3"/>
+        </w:numPr>
+        <w:bidi w:val="0"/>
+      </w:pPr>
+      <w:r>
+        <w:t>The program generates long sentences because it has recursive grammar rules.</w:t>
+      </w:r>
+      <w:r>
+        <w:br/>
+        <w:t>The responsible grammar rules are:</w:t>
+      </w:r>
+      <w:r>
+        <w:br/>
+        <w:t xml:space="preserve">1 NP </w:t>
+      </w:r>
+      <w:proofErr w:type="spellStart"/>
+      <w:r>
+        <w:t>NP</w:t>
+      </w:r>
+      <w:proofErr w:type="spellEnd"/>
+      <w:r>
+        <w:t xml:space="preserve"> PP</w:t>
+      </w:r>
+      <w:r>
+        <w:br/>
+        <w:t>1 PP Prep PP</w:t>
+      </w:r>
+      <w:r>
+        <w:br/>
+        <w:t>This rules for example can generate the following:</w:t>
+      </w:r>
+      <w:r>
+        <w:br/>
+        <w:t xml:space="preserve">NP -&gt; NP PP -&gt; NP PP </w:t>
+      </w:r>
+      <w:proofErr w:type="spellStart"/>
+      <w:r>
+        <w:t>PP</w:t>
+      </w:r>
+      <w:proofErr w:type="spellEnd"/>
+      <w:r>
+        <w:t xml:space="preserve"> -&gt; NP PP </w:t>
+      </w:r>
+      <w:proofErr w:type="spellStart"/>
+      <w:r>
+        <w:t>PP</w:t>
+      </w:r>
+      <w:proofErr w:type="spellEnd"/>
+      <w:r>
+        <w:t xml:space="preserve"> </w:t>
+      </w:r>
+      <w:proofErr w:type="spellStart"/>
+      <w:r>
+        <w:t>PP</w:t>
+      </w:r>
+      <w:proofErr w:type="spellEnd"/>
+      <w:r>
+        <w:t xml:space="preserve"> -&gt; …</w:t>
+      </w:r>
+      <w:r>
+        <w:br/>
+        <w:t>and can be the same for the use of the PP rule.</w:t>
+      </w:r>
+      <w:r>
+        <w:br/>
+        <w:t>The special rule is '</w:t>
+      </w:r>
+      <w:r>
+        <w:t xml:space="preserve">1 NP </w:t>
+      </w:r>
+      <w:proofErr w:type="spellStart"/>
+      <w:r>
+        <w:t>NP</w:t>
+      </w:r>
+      <w:proofErr w:type="spellEnd"/>
+      <w:r>
+        <w:t xml:space="preserve"> PP</w:t>
+      </w:r>
+      <w:r>
+        <w:t>', since we can use a noun phrase followed by a preposition phrase a lot of times in the same sentence, yet still get valid sentence</w:t>
+      </w:r>
+      <w:r>
+        <w:t xml:space="preserve"> (valid grammar).</w:t>
+      </w:r>
+    </w:p>
+    <w:p>
+      <w:pPr>
+        <w:pStyle w:val="a3"/>
+        <w:numPr>
+          <w:ilvl w:val="0"/>
+          <w:numId w:val="3"/>
+        </w:numPr>
+        <w:bidi w:val="0"/>
+        <w:rPr>
+          <w:rtl/>
+        </w:rPr>
+      </w:pPr>
+      <w:r>
+        <w:t xml:space="preserve">It happens so rarely because of the rule 'Noun </w:t>
+      </w:r>
+      <w:proofErr w:type="spellStart"/>
+      <w:r>
+        <w:t>Adj</w:t>
+      </w:r>
+      <w:proofErr w:type="spellEnd"/>
+      <w:r>
+        <w:t xml:space="preserve"> Noun', which is a recursive rule that repeats the Noun with adjective, is one of 5 options to 'Noun',</w:t>
+      </w:r>
+      <w:r>
+        <w:br/>
+        <w:t>all of the rules for 'Noun' has the same weight (equals 1) so the probability of using the recursive rule is 20%</w:t>
+      </w:r>
+      <w:r>
+        <w:t>.</w:t>
       </w:r>
       <w:bookmarkStart w:id="0" w:name="_GoBack"/>
       <w:bookmarkEnd w:id="0"/>
@@ -22,6 +217,287 @@
     </w:sectPr>
   </w:body>
 </w:document>
+</file>
+
+<file path=word/numbering.xml><?xml version="1.0" encoding="utf-8"?>
+<w:numbering xmlns:wpc="http://schemas.microsoft.com/office/word/2010/wordprocessingCanvas" xmlns:mc="http://schemas.openxmlformats.org/markup-compatibility/2006" xmlns:o="urn:schemas-microsoft-com:office:office" xmlns:r="http://schemas.openxmlformats.org/officeDocument/2006/relationships" xmlns:m="http://schemas.openxmlformats.org/officeDocument/2006/math" xmlns:v="urn:schemas-microsoft-com:vml" xmlns:wp14="http://schemas.microsoft.com/office/word/2010/wordprocessingDrawing" xmlns:wp="http://schemas.openxmlformats.org/drawingml/2006/wordprocessingDrawing" xmlns:w10="urn:schemas-microsoft-com:office:word" xmlns:w="http://schemas.openxmlformats.org/wordprocessingml/2006/main" xmlns:w14="http://schemas.microsoft.com/office/word/2010/wordml" xmlns:w15="http://schemas.microsoft.com/office/word/2012/wordml" xmlns:wpg="http://schemas.microsoft.com/office/word/2010/wordprocessingGroup" xmlns:wpi="http://schemas.microsoft.com/office/word/2010/wordprocessingInk" xmlns:wne="http://schemas.microsoft.com/office/word/2006/wordml" xmlns:wps="http://schemas.microsoft.com/office/word/2010/wordprocessingShape" mc:Ignorable="w14 w15 wp14">
+  <w:abstractNum w:abstractNumId="0" w15:restartNumberingAfterBreak="0">
+    <w:nsid w:val="3AE761BA"/>
+    <w:multiLevelType w:val="hybridMultilevel"/>
+    <w:tmpl w:val="ADBEC822"/>
+    <w:lvl w:ilvl="0" w:tplc="0409000F">
+      <w:start w:val="1"/>
+      <w:numFmt w:val="decimal"/>
+      <w:lvlText w:val="%1."/>
+      <w:lvlJc w:val="left"/>
+      <w:pPr>
+        <w:ind w:left="720" w:hanging="360"/>
+      </w:pPr>
+      <w:rPr>
+        <w:rFonts w:hint="default"/>
+      </w:rPr>
+    </w:lvl>
+    <w:lvl w:ilvl="1" w:tplc="04090019" w:tentative="1">
+      <w:start w:val="1"/>
+      <w:numFmt w:val="lowerLetter"/>
+      <w:lvlText w:val="%2."/>
+      <w:lvlJc w:val="left"/>
+      <w:pPr>
+        <w:ind w:left="1440" w:hanging="360"/>
+      </w:pPr>
+    </w:lvl>
+    <w:lvl w:ilvl="2" w:tplc="0409001B" w:tentative="1">
+      <w:start w:val="1"/>
+      <w:numFmt w:val="lowerRoman"/>
+      <w:lvlText w:val="%3."/>
+      <w:lvlJc w:val="right"/>
+      <w:pPr>
+        <w:ind w:left="2160" w:hanging="180"/>
+      </w:pPr>
+    </w:lvl>
+    <w:lvl w:ilvl="3" w:tplc="0409000F" w:tentative="1">
+      <w:start w:val="1"/>
+      <w:numFmt w:val="decimal"/>
+      <w:lvlText w:val="%4."/>
+      <w:lvlJc w:val="left"/>
+      <w:pPr>
+        <w:ind w:left="2880" w:hanging="360"/>
+      </w:pPr>
+    </w:lvl>
+    <w:lvl w:ilvl="4" w:tplc="04090019" w:tentative="1">
+      <w:start w:val="1"/>
+      <w:numFmt w:val="lowerLetter"/>
+      <w:lvlText w:val="%5."/>
+      <w:lvlJc w:val="left"/>
+      <w:pPr>
+        <w:ind w:left="3600" w:hanging="360"/>
+      </w:pPr>
+    </w:lvl>
+    <w:lvl w:ilvl="5" w:tplc="0409001B" w:tentative="1">
+      <w:start w:val="1"/>
+      <w:numFmt w:val="lowerRoman"/>
+      <w:lvlText w:val="%6."/>
+      <w:lvlJc w:val="right"/>
+      <w:pPr>
+        <w:ind w:left="4320" w:hanging="180"/>
+      </w:pPr>
+    </w:lvl>
+    <w:lvl w:ilvl="6" w:tplc="0409000F" w:tentative="1">
+      <w:start w:val="1"/>
+      <w:numFmt w:val="decimal"/>
+      <w:lvlText w:val="%7."/>
+      <w:lvlJc w:val="left"/>
+      <w:pPr>
+        <w:ind w:left="5040" w:hanging="360"/>
+      </w:pPr>
+    </w:lvl>
+    <w:lvl w:ilvl="7" w:tplc="04090019" w:tentative="1">
+      <w:start w:val="1"/>
+      <w:numFmt w:val="lowerLetter"/>
+      <w:lvlText w:val="%8."/>
+      <w:lvlJc w:val="left"/>
+      <w:pPr>
+        <w:ind w:left="5760" w:hanging="360"/>
+      </w:pPr>
+    </w:lvl>
+    <w:lvl w:ilvl="8" w:tplc="0409001B" w:tentative="1">
+      <w:start w:val="1"/>
+      <w:numFmt w:val="lowerRoman"/>
+      <w:lvlText w:val="%9."/>
+      <w:lvlJc w:val="right"/>
+      <w:pPr>
+        <w:ind w:left="6480" w:hanging="180"/>
+      </w:pPr>
+    </w:lvl>
+  </w:abstractNum>
+  <w:abstractNum w:abstractNumId="1" w15:restartNumberingAfterBreak="0">
+    <w:nsid w:val="57C15F1B"/>
+    <w:multiLevelType w:val="hybridMultilevel"/>
+    <w:tmpl w:val="8A0EA3BE"/>
+    <w:lvl w:ilvl="0" w:tplc="0409000F">
+      <w:start w:val="1"/>
+      <w:numFmt w:val="decimal"/>
+      <w:lvlText w:val="%1."/>
+      <w:lvlJc w:val="left"/>
+      <w:pPr>
+        <w:ind w:left="720" w:hanging="360"/>
+      </w:pPr>
+      <w:rPr>
+        <w:rFonts w:hint="default"/>
+      </w:rPr>
+    </w:lvl>
+    <w:lvl w:ilvl="1" w:tplc="04090019" w:tentative="1">
+      <w:start w:val="1"/>
+      <w:numFmt w:val="lowerLetter"/>
+      <w:lvlText w:val="%2."/>
+      <w:lvlJc w:val="left"/>
+      <w:pPr>
+        <w:ind w:left="1440" w:hanging="360"/>
+      </w:pPr>
+    </w:lvl>
+    <w:lvl w:ilvl="2" w:tplc="0409001B" w:tentative="1">
+      <w:start w:val="1"/>
+      <w:numFmt w:val="lowerRoman"/>
+      <w:lvlText w:val="%3."/>
+      <w:lvlJc w:val="right"/>
+      <w:pPr>
+        <w:ind w:left="2160" w:hanging="180"/>
+      </w:pPr>
+    </w:lvl>
+    <w:lvl w:ilvl="3" w:tplc="0409000F" w:tentative="1">
+      <w:start w:val="1"/>
+      <w:numFmt w:val="decimal"/>
+      <w:lvlText w:val="%4."/>
+      <w:lvlJc w:val="left"/>
+      <w:pPr>
+        <w:ind w:left="2880" w:hanging="360"/>
+      </w:pPr>
+    </w:lvl>
+    <w:lvl w:ilvl="4" w:tplc="04090019" w:tentative="1">
+      <w:start w:val="1"/>
+      <w:numFmt w:val="lowerLetter"/>
+      <w:lvlText w:val="%5."/>
+      <w:lvlJc w:val="left"/>
+      <w:pPr>
+        <w:ind w:left="3600" w:hanging="360"/>
+      </w:pPr>
+    </w:lvl>
+    <w:lvl w:ilvl="5" w:tplc="0409001B" w:tentative="1">
+      <w:start w:val="1"/>
+      <w:numFmt w:val="lowerRoman"/>
+      <w:lvlText w:val="%6."/>
+      <w:lvlJc w:val="right"/>
+      <w:pPr>
+        <w:ind w:left="4320" w:hanging="180"/>
+      </w:pPr>
+    </w:lvl>
+    <w:lvl w:ilvl="6" w:tplc="0409000F" w:tentative="1">
+      <w:start w:val="1"/>
+      <w:numFmt w:val="decimal"/>
+      <w:lvlText w:val="%7."/>
+      <w:lvlJc w:val="left"/>
+      <w:pPr>
+        <w:ind w:left="5040" w:hanging="360"/>
+      </w:pPr>
+    </w:lvl>
+    <w:lvl w:ilvl="7" w:tplc="04090019" w:tentative="1">
+      <w:start w:val="1"/>
+      <w:numFmt w:val="lowerLetter"/>
+      <w:lvlText w:val="%8."/>
+      <w:lvlJc w:val="left"/>
+      <w:pPr>
+        <w:ind w:left="5760" w:hanging="360"/>
+      </w:pPr>
+    </w:lvl>
+    <w:lvl w:ilvl="8" w:tplc="0409001B" w:tentative="1">
+      <w:start w:val="1"/>
+      <w:numFmt w:val="lowerRoman"/>
+      <w:lvlText w:val="%9."/>
+      <w:lvlJc w:val="right"/>
+      <w:pPr>
+        <w:ind w:left="6480" w:hanging="180"/>
+      </w:pPr>
+    </w:lvl>
+  </w:abstractNum>
+  <w:abstractNum w:abstractNumId="2" w15:restartNumberingAfterBreak="0">
+    <w:nsid w:val="6E9F1D2E"/>
+    <w:multiLevelType w:val="hybridMultilevel"/>
+    <w:tmpl w:val="F9FE2498"/>
+    <w:lvl w:ilvl="0" w:tplc="04090019">
+      <w:start w:val="1"/>
+      <w:numFmt w:val="lowerLetter"/>
+      <w:lvlText w:val="%1."/>
+      <w:lvlJc w:val="left"/>
+      <w:pPr>
+        <w:ind w:left="720" w:hanging="360"/>
+      </w:pPr>
+      <w:rPr>
+        <w:rFonts w:hint="default"/>
+      </w:rPr>
+    </w:lvl>
+    <w:lvl w:ilvl="1" w:tplc="04090019" w:tentative="1">
+      <w:start w:val="1"/>
+      <w:numFmt w:val="lowerLetter"/>
+      <w:lvlText w:val="%2."/>
+      <w:lvlJc w:val="left"/>
+      <w:pPr>
+        <w:ind w:left="1440" w:hanging="360"/>
+      </w:pPr>
+    </w:lvl>
+    <w:lvl w:ilvl="2" w:tplc="0409001B" w:tentative="1">
+      <w:start w:val="1"/>
+      <w:numFmt w:val="lowerRoman"/>
+      <w:lvlText w:val="%3."/>
+      <w:lvlJc w:val="right"/>
+      <w:pPr>
+        <w:ind w:left="2160" w:hanging="180"/>
+      </w:pPr>
+    </w:lvl>
+    <w:lvl w:ilvl="3" w:tplc="0409000F" w:tentative="1">
+      <w:start w:val="1"/>
+      <w:numFmt w:val="decimal"/>
+      <w:lvlText w:val="%4."/>
+      <w:lvlJc w:val="left"/>
+      <w:pPr>
+        <w:ind w:left="2880" w:hanging="360"/>
+      </w:pPr>
+    </w:lvl>
+    <w:lvl w:ilvl="4" w:tplc="04090019" w:tentative="1">
+      <w:start w:val="1"/>
+      <w:numFmt w:val="lowerLetter"/>
+      <w:lvlText w:val="%5."/>
+      <w:lvlJc w:val="left"/>
+      <w:pPr>
+        <w:ind w:left="3600" w:hanging="360"/>
+      </w:pPr>
+    </w:lvl>
+    <w:lvl w:ilvl="5" w:tplc="0409001B" w:tentative="1">
+      <w:start w:val="1"/>
+      <w:numFmt w:val="lowerRoman"/>
+      <w:lvlText w:val="%6."/>
+      <w:lvlJc w:val="right"/>
+      <w:pPr>
+        <w:ind w:left="4320" w:hanging="180"/>
+      </w:pPr>
+    </w:lvl>
+    <w:lvl w:ilvl="6" w:tplc="0409000F" w:tentative="1">
+      <w:start w:val="1"/>
+      <w:numFmt w:val="decimal"/>
+      <w:lvlText w:val="%7."/>
+      <w:lvlJc w:val="left"/>
+      <w:pPr>
+        <w:ind w:left="5040" w:hanging="360"/>
+      </w:pPr>
+    </w:lvl>
+    <w:lvl w:ilvl="7" w:tplc="04090019" w:tentative="1">
+      <w:start w:val="1"/>
+      <w:numFmt w:val="lowerLetter"/>
+      <w:lvlText w:val="%8."/>
+      <w:lvlJc w:val="left"/>
+      <w:pPr>
+        <w:ind w:left="5760" w:hanging="360"/>
+      </w:pPr>
+    </w:lvl>
+    <w:lvl w:ilvl="8" w:tplc="0409001B" w:tentative="1">
+      <w:start w:val="1"/>
+      <w:numFmt w:val="lowerRoman"/>
+      <w:lvlText w:val="%9."/>
+      <w:lvlJc w:val="right"/>
+      <w:pPr>
+        <w:ind w:left="6480" w:hanging="180"/>
+      </w:pPr>
+    </w:lvl>
+  </w:abstractNum>
+  <w:num w:numId="1">
+    <w:abstractNumId w:val="0"/>
+  </w:num>
+  <w:num w:numId="2">
+    <w:abstractNumId w:val="1"/>
+  </w:num>
+  <w:num w:numId="3">
+    <w:abstractNumId w:val="2"/>
+  </w:num>
+</w:numbering>
 </file>
 
 <file path=word/styles.xml><?xml version="1.0" encoding="utf-8"?>
@@ -448,6 +924,17 @@
     <w:semiHidden/>
     <w:unhideWhenUsed/>
   </w:style>
+  <w:style w:type="paragraph" w:styleId="a3">
+    <w:name w:val="List Paragraph"/>
+    <w:basedOn w:val="a"/>
+    <w:uiPriority w:val="34"/>
+    <w:qFormat/>
+    <w:rsid w:val="00D2344C"/>
+    <w:pPr>
+      <w:ind w:left="720"/>
+      <w:contextualSpacing/>
+    </w:pPr>
+  </w:style>
 </w:styles>
 </file>
 

</xml_diff>

<commit_message>
# did part 1 - Q c, d
</commit_message>
<xml_diff>
--- a/ANSWERS.docx
+++ b/ANSWERS.docx
@@ -154,10 +154,7 @@
       </w:r>
       <w:r>
         <w:br/>
-        <w:t>The special rule is '</w:t>
-      </w:r>
-      <w:r>
-        <w:t xml:space="preserve">1 NP </w:t>
+        <w:t xml:space="preserve">The special rule is '1 NP </w:t>
       </w:r>
       <w:proofErr w:type="spellStart"/>
       <w:r>
@@ -165,13 +162,38 @@
       </w:r>
       <w:proofErr w:type="spellEnd"/>
       <w:r>
-        <w:t xml:space="preserve"> PP</w:t>
-      </w:r>
-      <w:r>
-        <w:t>', since we can use a noun phrase followed by a preposition phrase a lot of times in the same sentence, yet still get valid sentence</w:t>
+        <w:t xml:space="preserve"> PP', since we can use a noun phrase followed by a preposition phrase a lot of times in the same sentence, yet still get valid sentence</w:t>
       </w:r>
       <w:r>
         <w:t xml:space="preserve"> (valid grammar).</w:t>
+      </w:r>
+    </w:p>
+    <w:p>
+      <w:pPr>
+        <w:pStyle w:val="a3"/>
+        <w:numPr>
+          <w:ilvl w:val="0"/>
+          <w:numId w:val="3"/>
+        </w:numPr>
+        <w:bidi w:val="0"/>
+      </w:pPr>
+      <w:r>
+        <w:t xml:space="preserve">It happens so rarely because of the rule 'Noun </w:t>
+      </w:r>
+      <w:proofErr w:type="spellStart"/>
+      <w:r>
+        <w:t>Adj</w:t>
+      </w:r>
+      <w:proofErr w:type="spellEnd"/>
+      <w:r>
+        <w:t xml:space="preserve"> Noun', which is a recursive rule that repeats the Noun with adjective, is one of 5 options to 'Noun',</w:t>
+      </w:r>
+      <w:r>
+        <w:br/>
+        <w:t>all of the rules for 'Noun' has the same weight (equals 1) so the probability of using the recursive rule is 20%</w:t>
+      </w:r>
+      <w:r>
+        <w:t>.</w:t>
       </w:r>
     </w:p>
     <w:p>
@@ -187,22 +209,57 @@
         </w:rPr>
       </w:pPr>
       <w:r>
-        <w:t xml:space="preserve">It happens so rarely because of the rule 'Noun </w:t>
+        <w:t>For making the sentences shorter, we changed the weight for the NP rule such that there is more weight, i.e. greater probability, for the non-recursive rule</w:t>
+      </w:r>
+      <w:proofErr w:type="gramStart"/>
+      <w:r>
+        <w:t>,</w:t>
+      </w:r>
+      <w:proofErr w:type="gramEnd"/>
+      <w:r>
+        <w:br/>
+        <w:t>the rule '</w:t>
+      </w:r>
+      <w:r>
+        <w:t xml:space="preserve"> </w:t>
+      </w:r>
+      <w:r>
+        <w:t xml:space="preserve">NP </w:t>
       </w:r>
       <w:proofErr w:type="spellStart"/>
       <w:r>
+        <w:t>NP</w:t>
+      </w:r>
+      <w:proofErr w:type="spellEnd"/>
+      <w:r>
+        <w:t xml:space="preserve"> PP</w:t>
+      </w:r>
+      <w:r>
+        <w:t xml:space="preserve"> ' still has weight of 1, but the 'NP </w:t>
+      </w:r>
+      <w:proofErr w:type="spellStart"/>
+      <w:r>
+        <w:t>Det</w:t>
+      </w:r>
+      <w:proofErr w:type="spellEnd"/>
+      <w:r>
+        <w:t xml:space="preserve"> Noun' has weight of 3, making the odds for recursive NP be 25%.</w:t>
+      </w:r>
+      <w:r>
+        <w:br/>
+        <w:t>For making the adjectives more frequent, we set the weight of the</w:t>
+      </w:r>
+      <w:r>
+        <w:br/>
+        <w:t xml:space="preserve">rule 'Noun </w:t>
+      </w:r>
+      <w:proofErr w:type="spellStart"/>
+      <w:r>
         <w:t>Adj</w:t>
       </w:r>
       <w:proofErr w:type="spellEnd"/>
       <w:r>
-        <w:t xml:space="preserve"> Noun', which is a recursive rule that repeats the Noun with adjective, is one of 5 options to 'Noun',</w:t>
-      </w:r>
-      <w:r>
-        <w:br/>
-        <w:t>all of the rules for 'Noun' has the same weight (equals 1) so the probability of using the recursive rule is 20%</w:t>
-      </w:r>
-      <w:r>
-        <w:t>.</w:t>
+        <w:t xml:space="preserve"> Noun' to 5, so now the odds for getting more adjectives are 50%.</w:t>
       </w:r>
       <w:bookmarkStart w:id="0" w:name="_GoBack"/>
       <w:bookmarkEnd w:id="0"/>

</xml_diff>

<commit_message>
# start of part 2, start of the verbs with object and without object after them
</commit_message>
<xml_diff>
--- a/ANSWERS.docx
+++ b/ANSWERS.docx
@@ -98,7 +98,10 @@
       </w:r>
       <w:r>
         <w:br/>
-        <w:t>The responsible grammar rules are:</w:t>
+        <w:t>The responsible grammar r</w:t>
+      </w:r>
+      <w:r>
+        <w:t>ules are:</w:t>
       </w:r>
       <w:r>
         <w:br/>
@@ -114,7 +117,12 @@
       </w:r>
       <w:r>
         <w:br/>
-        <w:t>1 PP Prep PP</w:t>
+        <w:t>1 PP Prep N</w:t>
+      </w:r>
+      <w:bookmarkStart w:id="0" w:name="_GoBack"/>
+      <w:bookmarkEnd w:id="0"/>
+      <w:r>
+        <w:t>P</w:t>
       </w:r>
       <w:r>
         <w:br/>
@@ -232,10 +240,7 @@
       </w:r>
       <w:proofErr w:type="spellEnd"/>
       <w:r>
-        <w:t xml:space="preserve"> PP</w:t>
-      </w:r>
-      <w:r>
-        <w:t xml:space="preserve"> ' still has weight of 1, but the 'NP </w:t>
+        <w:t xml:space="preserve"> PP ' still has weight of 1, but the 'NP </w:t>
       </w:r>
       <w:proofErr w:type="spellStart"/>
       <w:r>
@@ -261,8 +266,6 @@
       <w:r>
         <w:t xml:space="preserve"> Noun' to 5, so now the odds for getting more adjectives are 50%.</w:t>
       </w:r>
-      <w:bookmarkStart w:id="0" w:name="_GoBack"/>
-      <w:bookmarkEnd w:id="0"/>
     </w:p>
     <w:sectPr>
       <w:pgSz w:w="11906" w:h="16838"/>

</xml_diff>

<commit_message>
# added the part3.gen needed to part-3 # organized the grammar4 file to include yes-no question and it ready for use # documented part4-yes/no question in answers # NOTE - need to document part2 and part4(a vs. an) in answers file
</commit_message>
<xml_diff>
--- a/ANSWERS.docx
+++ b/ANSWERS.docx
@@ -119,8 +119,6 @@
         <w:br/>
         <w:t>1 PP Prep N</w:t>
       </w:r>
-      <w:bookmarkStart w:id="0" w:name="_GoBack"/>
-      <w:bookmarkEnd w:id="0"/>
       <w:r>
         <w:t>P</w:t>
       </w:r>
@@ -212,60 +210,235 @@
           <w:numId w:val="3"/>
         </w:numPr>
         <w:bidi w:val="0"/>
+      </w:pPr>
+      <w:r>
+        <w:t>For making the sentences shorter, we changed the weight for the NP rule such that there is more weight, i.e. greater probability, for the non-recursive rule</w:t>
+      </w:r>
+      <w:proofErr w:type="gramStart"/>
+      <w:r>
+        <w:t>,</w:t>
+      </w:r>
+      <w:proofErr w:type="gramEnd"/>
+      <w:r>
+        <w:br/>
+        <w:t>the rule '</w:t>
+      </w:r>
+      <w:r>
+        <w:t xml:space="preserve"> </w:t>
+      </w:r>
+      <w:r>
+        <w:t xml:space="preserve">NP </w:t>
+      </w:r>
+      <w:proofErr w:type="spellStart"/>
+      <w:r>
+        <w:t>NP</w:t>
+      </w:r>
+      <w:proofErr w:type="spellEnd"/>
+      <w:r>
+        <w:t xml:space="preserve"> PP ' still has weight of 1, but the 'NP </w:t>
+      </w:r>
+      <w:proofErr w:type="spellStart"/>
+      <w:r>
+        <w:t>Det</w:t>
+      </w:r>
+      <w:proofErr w:type="spellEnd"/>
+      <w:r>
+        <w:t xml:space="preserve"> Noun' has weight of 3, making the odds for recursive NP be 25%.</w:t>
+      </w:r>
+      <w:r>
+        <w:br/>
+        <w:t>For making the adjectives more frequent, we set the weight of the</w:t>
+      </w:r>
+      <w:r>
+        <w:br/>
+        <w:t xml:space="preserve">rule 'Noun </w:t>
+      </w:r>
+      <w:proofErr w:type="spellStart"/>
+      <w:r>
+        <w:t>Adj</w:t>
+      </w:r>
+      <w:proofErr w:type="spellEnd"/>
+      <w:r>
+        <w:t xml:space="preserve"> Noun' to 5, so now the odds for getting more adjectives are 50%.</w:t>
+      </w:r>
+    </w:p>
+    <w:p>
+      <w:pPr>
+        <w:bidi w:val="0"/>
+      </w:pPr>
+      <w:r>
+        <w:t>Part 2:</w:t>
+      </w:r>
+    </w:p>
+    <w:p>
+      <w:pPr>
+        <w:bidi w:val="0"/>
+      </w:pPr>
+      <w:r>
+        <w:t>TODO: this</w:t>
+      </w:r>
+    </w:p>
+    <w:p>
+      <w:pPr>
+        <w:bidi w:val="0"/>
+      </w:pPr>
+    </w:p>
+    <w:p>
+      <w:pPr>
+        <w:bidi w:val="0"/>
+      </w:pPr>
+    </w:p>
+    <w:p>
+      <w:pPr>
+        <w:bidi w:val="0"/>
+      </w:pPr>
+    </w:p>
+    <w:p>
+      <w:pPr>
+        <w:bidi w:val="0"/>
+      </w:pPr>
+    </w:p>
+    <w:p>
+      <w:pPr>
+        <w:bidi w:val="0"/>
+      </w:pPr>
+    </w:p>
+    <w:p>
+      <w:pPr>
+        <w:bidi w:val="0"/>
+      </w:pPr>
+    </w:p>
+    <w:p>
+      <w:pPr>
+        <w:bidi w:val="0"/>
+      </w:pPr>
+    </w:p>
+    <w:p>
+      <w:pPr>
+        <w:bidi w:val="0"/>
+      </w:pPr>
+    </w:p>
+    <w:p>
+      <w:pPr>
+        <w:bidi w:val="0"/>
+      </w:pPr>
+    </w:p>
+    <w:p>
+      <w:pPr>
+        <w:bidi w:val="0"/>
+      </w:pPr>
+    </w:p>
+    <w:p>
+      <w:pPr>
+        <w:bidi w:val="0"/>
+      </w:pPr>
+    </w:p>
+    <w:p>
+      <w:pPr>
+        <w:bidi w:val="0"/>
+      </w:pPr>
+      <w:r>
+        <w:lastRenderedPageBreak/>
+        <w:t>Part 4:</w:t>
+      </w:r>
+    </w:p>
+    <w:p>
+      <w:pPr>
+        <w:pStyle w:val="a3"/>
+        <w:numPr>
+          <w:ilvl w:val="0"/>
+          <w:numId w:val="4"/>
+        </w:numPr>
+        <w:bidi w:val="0"/>
+      </w:pPr>
+      <w:r>
+        <w:t>Rule (a) – a vs. an:</w:t>
+      </w:r>
+      <w:r>
+        <w:br/>
+        <w:t>TODO: this</w:t>
+      </w:r>
+    </w:p>
+    <w:p>
+      <w:pPr>
+        <w:pStyle w:val="a3"/>
+        <w:numPr>
+          <w:ilvl w:val="0"/>
+          <w:numId w:val="4"/>
+        </w:numPr>
+        <w:bidi w:val="0"/>
         <w:rPr>
           <w:rtl/>
         </w:rPr>
       </w:pPr>
       <w:r>
-        <w:t>For making the sentences shorter, we changed the weight for the NP rule such that there is more weight, i.e. greater probability, for the non-recursive rule</w:t>
+        <w:t>Rule (b) – Yes-No question</w:t>
       </w:r>
       <w:proofErr w:type="gramStart"/>
       <w:r>
-        <w:t>,</w:t>
+        <w:t>:</w:t>
       </w:r>
       <w:proofErr w:type="gramEnd"/>
       <w:r>
         <w:br/>
-        <w:t>the rule '</w:t>
-      </w:r>
-      <w:r>
-        <w:t xml:space="preserve"> </w:t>
-      </w:r>
-      <w:r>
-        <w:t xml:space="preserve">NP </w:t>
+        <w:t xml:space="preserve">In order to generate yes/no questions, we </w:t>
+      </w:r>
+      <w:r>
+        <w:t>used a base-verbs (verbs in V1, like eat, perplex and so on) alongside the noun-phrase.</w:t>
+      </w:r>
+      <w:r>
+        <w:br/>
+      </w:r>
+      <w:r>
+        <w:br/>
+        <w:t>We separated the yes/no question to description question and noun with a verb.</w:t>
+      </w:r>
+      <w:r>
+        <w:br/>
+        <w:t>The description question is for asking whether someone/something has the given followed description.</w:t>
+      </w:r>
+      <w:r>
+        <w:br/>
+        <w:t>The next is for asking whether someone/something performed some action.</w:t>
+      </w:r>
+      <w:r>
+        <w:br/>
+      </w:r>
+      <w:r>
+        <w:br/>
+        <w:t xml:space="preserve">For this part, we created the tokens: YNQ, BVPG, BVP, </w:t>
       </w:r>
       <w:proofErr w:type="spellStart"/>
       <w:r>
-        <w:t>NP</w:t>
+        <w:t>YNQ</w:t>
+      </w:r>
+      <w:r>
+        <w:t>Word</w:t>
       </w:r>
       <w:proofErr w:type="spellEnd"/>
       <w:r>
-        <w:t xml:space="preserve"> PP ' still has weight of 1, but the 'NP </w:t>
+        <w:t xml:space="preserve"> and the </w:t>
       </w:r>
       <w:proofErr w:type="spellStart"/>
       <w:r>
-        <w:t>Det</w:t>
+        <w:t>BaseVerb</w:t>
       </w:r>
       <w:proofErr w:type="spellEnd"/>
       <w:r>
-        <w:t xml:space="preserve"> Noun' has weight of 3, making the odds for recursive NP be 25%.</w:t>
-      </w:r>
-      <w:r>
-        <w:br/>
-        <w:t>For making the adjectives more frequent, we set the weight of the</w:t>
-      </w:r>
-      <w:r>
-        <w:br/>
-        <w:t xml:space="preserve">rule 'Noun </w:t>
-      </w:r>
-      <w:proofErr w:type="spellStart"/>
-      <w:r>
-        <w:t>Adj</w:t>
-      </w:r>
-      <w:proofErr w:type="spellEnd"/>
-      <w:r>
-        <w:t xml:space="preserve"> Noun' to 5, so now the odds for getting more adjectives are 50%.</w:t>
-      </w:r>
+        <w:t xml:space="preserve"> in some variations.</w:t>
+      </w:r>
+      <w:r>
+        <w:br/>
+      </w:r>
+      <w:r>
+        <w:br/>
+        <w:t>We used the same structure of NP+VPG here, as in regular sentences, but only with a base-verbs</w:t>
+      </w:r>
+      <w:r>
+        <w:t>.</w:t>
+      </w:r>
+      <w:bookmarkStart w:id="0" w:name="_GoBack"/>
+      <w:bookmarkEnd w:id="0"/>
     </w:p>
     <w:sectPr>
       <w:pgSz w:w="11906" w:h="16838"/>
@@ -548,6 +721,95 @@
       </w:pPr>
     </w:lvl>
   </w:abstractNum>
+  <w:abstractNum w:abstractNumId="3" w15:restartNumberingAfterBreak="0">
+    <w:nsid w:val="776E1297"/>
+    <w:multiLevelType w:val="hybridMultilevel"/>
+    <w:tmpl w:val="6CC641C6"/>
+    <w:lvl w:ilvl="0" w:tplc="04090019">
+      <w:start w:val="1"/>
+      <w:numFmt w:val="lowerLetter"/>
+      <w:lvlText w:val="%1."/>
+      <w:lvlJc w:val="left"/>
+      <w:pPr>
+        <w:ind w:left="720" w:hanging="360"/>
+      </w:pPr>
+      <w:rPr>
+        <w:rFonts w:hint="default"/>
+      </w:rPr>
+    </w:lvl>
+    <w:lvl w:ilvl="1" w:tplc="04090019" w:tentative="1">
+      <w:start w:val="1"/>
+      <w:numFmt w:val="lowerLetter"/>
+      <w:lvlText w:val="%2."/>
+      <w:lvlJc w:val="left"/>
+      <w:pPr>
+        <w:ind w:left="1440" w:hanging="360"/>
+      </w:pPr>
+    </w:lvl>
+    <w:lvl w:ilvl="2" w:tplc="0409001B" w:tentative="1">
+      <w:start w:val="1"/>
+      <w:numFmt w:val="lowerRoman"/>
+      <w:lvlText w:val="%3."/>
+      <w:lvlJc w:val="right"/>
+      <w:pPr>
+        <w:ind w:left="2160" w:hanging="180"/>
+      </w:pPr>
+    </w:lvl>
+    <w:lvl w:ilvl="3" w:tplc="0409000F" w:tentative="1">
+      <w:start w:val="1"/>
+      <w:numFmt w:val="decimal"/>
+      <w:lvlText w:val="%4."/>
+      <w:lvlJc w:val="left"/>
+      <w:pPr>
+        <w:ind w:left="2880" w:hanging="360"/>
+      </w:pPr>
+    </w:lvl>
+    <w:lvl w:ilvl="4" w:tplc="04090019" w:tentative="1">
+      <w:start w:val="1"/>
+      <w:numFmt w:val="lowerLetter"/>
+      <w:lvlText w:val="%5."/>
+      <w:lvlJc w:val="left"/>
+      <w:pPr>
+        <w:ind w:left="3600" w:hanging="360"/>
+      </w:pPr>
+    </w:lvl>
+    <w:lvl w:ilvl="5" w:tplc="0409001B" w:tentative="1">
+      <w:start w:val="1"/>
+      <w:numFmt w:val="lowerRoman"/>
+      <w:lvlText w:val="%6."/>
+      <w:lvlJc w:val="right"/>
+      <w:pPr>
+        <w:ind w:left="4320" w:hanging="180"/>
+      </w:pPr>
+    </w:lvl>
+    <w:lvl w:ilvl="6" w:tplc="0409000F" w:tentative="1">
+      <w:start w:val="1"/>
+      <w:numFmt w:val="decimal"/>
+      <w:lvlText w:val="%7."/>
+      <w:lvlJc w:val="left"/>
+      <w:pPr>
+        <w:ind w:left="5040" w:hanging="360"/>
+      </w:pPr>
+    </w:lvl>
+    <w:lvl w:ilvl="7" w:tplc="04090019" w:tentative="1">
+      <w:start w:val="1"/>
+      <w:numFmt w:val="lowerLetter"/>
+      <w:lvlText w:val="%8."/>
+      <w:lvlJc w:val="left"/>
+      <w:pPr>
+        <w:ind w:left="5760" w:hanging="360"/>
+      </w:pPr>
+    </w:lvl>
+    <w:lvl w:ilvl="8" w:tplc="0409001B" w:tentative="1">
+      <w:start w:val="1"/>
+      <w:numFmt w:val="lowerRoman"/>
+      <w:lvlText w:val="%9."/>
+      <w:lvlJc w:val="right"/>
+      <w:pPr>
+        <w:ind w:left="6480" w:hanging="180"/>
+      </w:pPr>
+    </w:lvl>
+  </w:abstractNum>
   <w:num w:numId="1">
     <w:abstractNumId w:val="0"/>
   </w:num>
@@ -556,6 +818,9 @@
   </w:num>
   <w:num w:numId="3">
     <w:abstractNumId w:val="2"/>
+  </w:num>
+  <w:num w:numId="4">
+    <w:abstractNumId w:val="3"/>
   </w:num>
 </w:numbering>
 </file>

</xml_diff>

<commit_message>
# added for part 5 NEWS report, completed the NEWS
</commit_message>
<xml_diff>
--- a/ANSWERS.docx
+++ b/ANSWERS.docx
@@ -367,12 +367,93 @@
           <w:numId w:val="4"/>
         </w:numPr>
         <w:bidi w:val="0"/>
+      </w:pPr>
+      <w:r>
+        <w:t>Rule (b) – Yes-No question</w:t>
+      </w:r>
+      <w:proofErr w:type="gramStart"/>
+      <w:r>
+        <w:t>:</w:t>
+      </w:r>
+      <w:proofErr w:type="gramEnd"/>
+      <w:r>
+        <w:br/>
+        <w:t xml:space="preserve">In order to generate yes/no questions, we </w:t>
+      </w:r>
+      <w:r>
+        <w:t>used a base-verbs (verbs in V1, like eat, perplex and so on) alongside the noun-phrase.</w:t>
+      </w:r>
+      <w:r>
+        <w:br/>
+      </w:r>
+      <w:r>
+        <w:br/>
+        <w:t>We separated the yes/no question to description question and noun with a verb.</w:t>
+      </w:r>
+      <w:r>
+        <w:br/>
+        <w:t>The description question is for asking whether someone/something has the given followed description.</w:t>
+      </w:r>
+      <w:r>
+        <w:br/>
+        <w:t>The next is for asking whether someone/something performed some action.</w:t>
+      </w:r>
+      <w:r>
+        <w:br/>
+      </w:r>
+      <w:r>
+        <w:br/>
+        <w:t xml:space="preserve">For this part, we created the tokens: YNQ, BVPG, BVP, </w:t>
+      </w:r>
+      <w:proofErr w:type="spellStart"/>
+      <w:r>
+        <w:t>YNQWord</w:t>
+      </w:r>
+      <w:proofErr w:type="spellEnd"/>
+      <w:r>
+        <w:t xml:space="preserve"> and the </w:t>
+      </w:r>
+      <w:proofErr w:type="spellStart"/>
+      <w:r>
+        <w:t>BaseVerb</w:t>
+      </w:r>
+      <w:proofErr w:type="spellEnd"/>
+      <w:r>
+        <w:t xml:space="preserve"> in some variations.</w:t>
+      </w:r>
+      <w:r>
+        <w:br/>
+      </w:r>
+      <w:r>
+        <w:br/>
+        <w:t>We used the same structure of NP+VPG here, as in regular sentences, but only with a base-verbs</w:t>
+      </w:r>
+      <w:r>
+        <w:t>.</w:t>
+      </w:r>
+    </w:p>
+    <w:p>
+      <w:pPr>
+        <w:bidi w:val="0"/>
+      </w:pPr>
+      <w:r>
+        <w:t>Part 5:</w:t>
+      </w:r>
+    </w:p>
+    <w:p>
+      <w:pPr>
+        <w:pStyle w:val="a3"/>
+        <w:numPr>
+          <w:ilvl w:val="0"/>
+          <w:numId w:val="5"/>
+        </w:numPr>
+        <w:bidi w:val="0"/>
         <w:rPr>
           <w:rtl/>
         </w:rPr>
       </w:pPr>
       <w:r>
-        <w:t>Rule (b) – Yes-No question</w:t>
+        <w:t>News – the grammar can generate sentences about news report like</w:t>
       </w:r>
       <w:proofErr w:type="gramStart"/>
       <w:r>
@@ -381,61 +462,30 @@
       <w:proofErr w:type="gramEnd"/>
       <w:r>
         <w:br/>
-        <w:t xml:space="preserve">In order to generate yes/no questions, we </w:t>
-      </w:r>
-      <w:r>
-        <w:t>used a base-verbs (verbs in V1, like eat, perplex and so on) alongside the noun-phrase.</w:t>
-      </w:r>
-      <w:r>
-        <w:br/>
-      </w:r>
-      <w:r>
-        <w:br/>
-        <w:t>We separated the yes/no question to description question and noun with a verb.</w:t>
-      </w:r>
-      <w:r>
-        <w:br/>
-        <w:t>The description question is for asking whether someone/something has the given followed description.</w:t>
-      </w:r>
-      <w:r>
-        <w:br/>
-        <w:t>The next is for asking whether someone/something performed some action.</w:t>
-      </w:r>
-      <w:r>
-        <w:br/>
-      </w:r>
-      <w:r>
-        <w:br/>
-        <w:t xml:space="preserve">For this part, we created the tokens: YNQ, BVPG, BVP, </w:t>
-      </w:r>
-      <w:proofErr w:type="spellStart"/>
-      <w:r>
-        <w:t>YNQ</w:t>
-      </w:r>
-      <w:r>
-        <w:t>Word</w:t>
-      </w:r>
-      <w:proofErr w:type="spellEnd"/>
-      <w:r>
-        <w:t xml:space="preserve"> and the </w:t>
-      </w:r>
-      <w:proofErr w:type="spellStart"/>
-      <w:r>
-        <w:t>BaseVerb</w:t>
-      </w:r>
-      <w:proofErr w:type="spellEnd"/>
-      <w:r>
-        <w:t xml:space="preserve"> in some variations.</w:t>
-      </w:r>
-      <w:r>
-        <w:br/>
-      </w:r>
-      <w:r>
-        <w:br/>
-        <w:t>We used the same structure of NP+VPG here, as in regular sentences, but only with a base-verbs</w:t>
-      </w:r>
-      <w:r>
-        <w:t>.</w:t>
+        <w:t>- live news – report about an act that is happening right now.</w:t>
+      </w:r>
+      <w:r>
+        <w:br/>
+        <w:t>- interview – session of yes/no questions with someone that answer yes or no.</w:t>
+      </w:r>
+      <w:r>
+        <w:br/>
+        <w:t xml:space="preserve">- </w:t>
+      </w:r>
+      <w:proofErr w:type="gramStart"/>
+      <w:r>
+        <w:t>accusation</w:t>
+      </w:r>
+      <w:proofErr w:type="gramEnd"/>
+      <w:r>
+        <w:t xml:space="preserve"> – accusing someone about an act that happened or describing an act and searching for the one that in charge.</w:t>
+      </w:r>
+      <w:r>
+        <w:br/>
+      </w:r>
+      <w:r>
+        <w:br/>
+        <w:t>The rules for each were based on the existing rules, combined with terminals (part of the sentence) that related to news report.</w:t>
       </w:r>
       <w:bookmarkStart w:id="0" w:name="_GoBack"/>
       <w:bookmarkEnd w:id="0"/>
@@ -544,6 +594,95 @@
     </w:lvl>
   </w:abstractNum>
   <w:abstractNum w:abstractNumId="1" w15:restartNumberingAfterBreak="0">
+    <w:nsid w:val="414A08AC"/>
+    <w:multiLevelType w:val="hybridMultilevel"/>
+    <w:tmpl w:val="370AFD02"/>
+    <w:lvl w:ilvl="0" w:tplc="04090019">
+      <w:start w:val="1"/>
+      <w:numFmt w:val="lowerLetter"/>
+      <w:lvlText w:val="%1."/>
+      <w:lvlJc w:val="left"/>
+      <w:pPr>
+        <w:ind w:left="720" w:hanging="360"/>
+      </w:pPr>
+      <w:rPr>
+        <w:rFonts w:hint="default"/>
+      </w:rPr>
+    </w:lvl>
+    <w:lvl w:ilvl="1" w:tplc="04090019" w:tentative="1">
+      <w:start w:val="1"/>
+      <w:numFmt w:val="lowerLetter"/>
+      <w:lvlText w:val="%2."/>
+      <w:lvlJc w:val="left"/>
+      <w:pPr>
+        <w:ind w:left="1440" w:hanging="360"/>
+      </w:pPr>
+    </w:lvl>
+    <w:lvl w:ilvl="2" w:tplc="0409001B" w:tentative="1">
+      <w:start w:val="1"/>
+      <w:numFmt w:val="lowerRoman"/>
+      <w:lvlText w:val="%3."/>
+      <w:lvlJc w:val="right"/>
+      <w:pPr>
+        <w:ind w:left="2160" w:hanging="180"/>
+      </w:pPr>
+    </w:lvl>
+    <w:lvl w:ilvl="3" w:tplc="0409000F" w:tentative="1">
+      <w:start w:val="1"/>
+      <w:numFmt w:val="decimal"/>
+      <w:lvlText w:val="%4."/>
+      <w:lvlJc w:val="left"/>
+      <w:pPr>
+        <w:ind w:left="2880" w:hanging="360"/>
+      </w:pPr>
+    </w:lvl>
+    <w:lvl w:ilvl="4" w:tplc="04090019" w:tentative="1">
+      <w:start w:val="1"/>
+      <w:numFmt w:val="lowerLetter"/>
+      <w:lvlText w:val="%5."/>
+      <w:lvlJc w:val="left"/>
+      <w:pPr>
+        <w:ind w:left="3600" w:hanging="360"/>
+      </w:pPr>
+    </w:lvl>
+    <w:lvl w:ilvl="5" w:tplc="0409001B" w:tentative="1">
+      <w:start w:val="1"/>
+      <w:numFmt w:val="lowerRoman"/>
+      <w:lvlText w:val="%6."/>
+      <w:lvlJc w:val="right"/>
+      <w:pPr>
+        <w:ind w:left="4320" w:hanging="180"/>
+      </w:pPr>
+    </w:lvl>
+    <w:lvl w:ilvl="6" w:tplc="0409000F" w:tentative="1">
+      <w:start w:val="1"/>
+      <w:numFmt w:val="decimal"/>
+      <w:lvlText w:val="%7."/>
+      <w:lvlJc w:val="left"/>
+      <w:pPr>
+        <w:ind w:left="5040" w:hanging="360"/>
+      </w:pPr>
+    </w:lvl>
+    <w:lvl w:ilvl="7" w:tplc="04090019" w:tentative="1">
+      <w:start w:val="1"/>
+      <w:numFmt w:val="lowerLetter"/>
+      <w:lvlText w:val="%8."/>
+      <w:lvlJc w:val="left"/>
+      <w:pPr>
+        <w:ind w:left="5760" w:hanging="360"/>
+      </w:pPr>
+    </w:lvl>
+    <w:lvl w:ilvl="8" w:tplc="0409001B" w:tentative="1">
+      <w:start w:val="1"/>
+      <w:numFmt w:val="lowerRoman"/>
+      <w:lvlText w:val="%9."/>
+      <w:lvlJc w:val="right"/>
+      <w:pPr>
+        <w:ind w:left="6480" w:hanging="180"/>
+      </w:pPr>
+    </w:lvl>
+  </w:abstractNum>
+  <w:abstractNum w:abstractNumId="2" w15:restartNumberingAfterBreak="0">
     <w:nsid w:val="57C15F1B"/>
     <w:multiLevelType w:val="hybridMultilevel"/>
     <w:tmpl w:val="8A0EA3BE"/>
@@ -632,7 +771,7 @@
       </w:pPr>
     </w:lvl>
   </w:abstractNum>
-  <w:abstractNum w:abstractNumId="2" w15:restartNumberingAfterBreak="0">
+  <w:abstractNum w:abstractNumId="3" w15:restartNumberingAfterBreak="0">
     <w:nsid w:val="6E9F1D2E"/>
     <w:multiLevelType w:val="hybridMultilevel"/>
     <w:tmpl w:val="F9FE2498"/>
@@ -721,7 +860,7 @@
       </w:pPr>
     </w:lvl>
   </w:abstractNum>
-  <w:abstractNum w:abstractNumId="3" w15:restartNumberingAfterBreak="0">
+  <w:abstractNum w:abstractNumId="4" w15:restartNumberingAfterBreak="0">
     <w:nsid w:val="776E1297"/>
     <w:multiLevelType w:val="hybridMultilevel"/>
     <w:tmpl w:val="6CC641C6"/>
@@ -814,13 +953,16 @@
     <w:abstractNumId w:val="0"/>
   </w:num>
   <w:num w:numId="2">
-    <w:abstractNumId w:val="1"/>
+    <w:abstractNumId w:val="2"/>
   </w:num>
   <w:num w:numId="3">
-    <w:abstractNumId w:val="2"/>
+    <w:abstractNumId w:val="3"/>
   </w:num>
   <w:num w:numId="4">
-    <w:abstractNumId w:val="3"/>
+    <w:abstractNumId w:val="4"/>
+  </w:num>
+  <w:num w:numId="5">
+    <w:abstractNumId w:val="1"/>
   </w:num>
 </w:numbering>
 </file>

</xml_diff>

<commit_message>
answers for 2 and 4.a + grammar4 separate from 5
</commit_message>
<xml_diff>
--- a/ANSWERS.docx
+++ b/ANSWERS.docx
@@ -1,6 +1,6 @@
 
 <file path=word/document.xml><?xml version="1.0" encoding="utf-8"?>
-<w:document xmlns:wpc="http://schemas.microsoft.com/office/word/2010/wordprocessingCanvas" xmlns:mc="http://schemas.openxmlformats.org/markup-compatibility/2006" xmlns:o="urn:schemas-microsoft-com:office:office" xmlns:r="http://schemas.openxmlformats.org/officeDocument/2006/relationships" xmlns:m="http://schemas.openxmlformats.org/officeDocument/2006/math" xmlns:v="urn:schemas-microsoft-com:vml" xmlns:wp14="http://schemas.microsoft.com/office/word/2010/wordprocessingDrawing" xmlns:wp="http://schemas.openxmlformats.org/drawingml/2006/wordprocessingDrawing" xmlns:w10="urn:schemas-microsoft-com:office:word" xmlns:w="http://schemas.openxmlformats.org/wordprocessingml/2006/main" xmlns:w14="http://schemas.microsoft.com/office/word/2010/wordml" xmlns:w15="http://schemas.microsoft.com/office/word/2012/wordml" xmlns:wpg="http://schemas.microsoft.com/office/word/2010/wordprocessingGroup" xmlns:wpi="http://schemas.microsoft.com/office/word/2010/wordprocessingInk" xmlns:wne="http://schemas.microsoft.com/office/word/2006/wordml" xmlns:wps="http://schemas.microsoft.com/office/word/2010/wordprocessingShape" mc:Ignorable="w14 w15 wp14">
+<w:document xmlns:wpc="http://schemas.microsoft.com/office/word/2010/wordprocessingCanvas" xmlns:cx="http://schemas.microsoft.com/office/drawing/2014/chartex" xmlns:cx1="http://schemas.microsoft.com/office/drawing/2015/9/8/chartex" xmlns:cx2="http://schemas.microsoft.com/office/drawing/2015/10/21/chartex" xmlns:cx3="http://schemas.microsoft.com/office/drawing/2016/5/9/chartex" xmlns:cx4="http://schemas.microsoft.com/office/drawing/2016/5/10/chartex" xmlns:cx5="http://schemas.microsoft.com/office/drawing/2016/5/11/chartex" xmlns:cx6="http://schemas.microsoft.com/office/drawing/2016/5/12/chartex" xmlns:cx7="http://schemas.microsoft.com/office/drawing/2016/5/13/chartex" xmlns:cx8="http://schemas.microsoft.com/office/drawing/2016/5/14/chartex" xmlns:mc="http://schemas.openxmlformats.org/markup-compatibility/2006" xmlns:aink="http://schemas.microsoft.com/office/drawing/2016/ink" xmlns:am3d="http://schemas.microsoft.com/office/drawing/2017/model3d" xmlns:o="urn:schemas-microsoft-com:office:office" xmlns:r="http://schemas.openxmlformats.org/officeDocument/2006/relationships" xmlns:m="http://schemas.openxmlformats.org/officeDocument/2006/math" xmlns:v="urn:schemas-microsoft-com:vml" xmlns:wp14="http://schemas.microsoft.com/office/word/2010/wordprocessingDrawing" xmlns:wp="http://schemas.openxmlformats.org/drawingml/2006/wordprocessingDrawing" xmlns:w10="urn:schemas-microsoft-com:office:word" xmlns:w="http://schemas.openxmlformats.org/wordprocessingml/2006/main" xmlns:w14="http://schemas.microsoft.com/office/word/2010/wordml" xmlns:w15="http://schemas.microsoft.com/office/word/2012/wordml" xmlns:w16cid="http://schemas.microsoft.com/office/word/2016/wordml/cid" xmlns:w16se="http://schemas.microsoft.com/office/word/2015/wordml/symex" xmlns:wpg="http://schemas.microsoft.com/office/word/2010/wordprocessingGroup" xmlns:wpi="http://schemas.microsoft.com/office/word/2010/wordprocessingInk" xmlns:wne="http://schemas.microsoft.com/office/word/2006/wordml" xmlns:wps="http://schemas.microsoft.com/office/word/2010/wordprocessingShape" mc:Ignorable="w14 w15 w16se w16cid wp14">
   <w:body>
     <w:p>
       <w:pPr>
@@ -212,13 +212,8 @@
         <w:bidi w:val="0"/>
       </w:pPr>
       <w:r>
-        <w:t>For making the sentences shorter, we changed the weight for the NP rule such that there is more weight, i.e. greater probability, for the non-recursive rule</w:t>
-      </w:r>
-      <w:proofErr w:type="gramStart"/>
-      <w:r>
-        <w:t>,</w:t>
-      </w:r>
-      <w:proofErr w:type="gramEnd"/>
+        <w:t>For making the sentences shorter, we changed the weight for the NP rule such that there is more weight, i.e. greater probability, for the non-recursive rule,</w:t>
+      </w:r>
       <w:r>
         <w:br/>
         <w:t>the rule '</w:t>
@@ -272,73 +267,279 @@
     </w:p>
     <w:p>
       <w:pPr>
-        <w:bidi w:val="0"/>
-      </w:pPr>
-      <w:r>
-        <w:t>TODO: this</w:t>
-      </w:r>
-    </w:p>
-    <w:p>
-      <w:pPr>
-        <w:bidi w:val="0"/>
-      </w:pPr>
-    </w:p>
-    <w:p>
-      <w:pPr>
-        <w:bidi w:val="0"/>
-      </w:pPr>
-    </w:p>
-    <w:p>
-      <w:pPr>
-        <w:bidi w:val="0"/>
-      </w:pPr>
-    </w:p>
-    <w:p>
-      <w:pPr>
-        <w:bidi w:val="0"/>
-      </w:pPr>
-    </w:p>
-    <w:p>
-      <w:pPr>
-        <w:bidi w:val="0"/>
-      </w:pPr>
-    </w:p>
-    <w:p>
-      <w:pPr>
-        <w:bidi w:val="0"/>
-      </w:pPr>
-    </w:p>
-    <w:p>
-      <w:pPr>
-        <w:bidi w:val="0"/>
-      </w:pPr>
-    </w:p>
-    <w:p>
-      <w:pPr>
-        <w:bidi w:val="0"/>
-      </w:pPr>
-    </w:p>
-    <w:p>
-      <w:pPr>
-        <w:bidi w:val="0"/>
-      </w:pPr>
-    </w:p>
-    <w:p>
-      <w:pPr>
-        <w:bidi w:val="0"/>
-      </w:pPr>
-    </w:p>
-    <w:p>
-      <w:pPr>
-        <w:bidi w:val="0"/>
-      </w:pPr>
-    </w:p>
-    <w:p>
-      <w:pPr>
-        <w:bidi w:val="0"/>
-      </w:pPr>
+        <w:pStyle w:val="a3"/>
+        <w:numPr>
+          <w:ilvl w:val="0"/>
+          <w:numId w:val="6"/>
+        </w:numPr>
+        <w:bidi w:val="0"/>
+      </w:pPr>
+      <w:r>
+        <w:t xml:space="preserve">We added two </w:t>
+      </w:r>
+      <w:r>
+        <w:t xml:space="preserve">new </w:t>
+      </w:r>
+      <w:r>
+        <w:t>sentence types (i.e. S</w:t>
+      </w:r>
+      <w:r>
+        <w:t xml:space="preserve"> non-terminals</w:t>
+      </w:r>
+      <w:r>
+        <w:t xml:space="preserve">) to our grammar to support sentence like (h) and (e).  </w:t>
+      </w:r>
+    </w:p>
+    <w:p>
+      <w:pPr>
+        <w:pStyle w:val="a3"/>
+        <w:numPr>
+          <w:ilvl w:val="0"/>
+          <w:numId w:val="6"/>
+        </w:numPr>
+        <w:bidi w:val="0"/>
+      </w:pPr>
+      <w:r>
+        <w:t xml:space="preserve">To support </w:t>
+      </w:r>
+      <w:r>
+        <w:t>conjunction</w:t>
+      </w:r>
+      <w:r>
+        <w:t xml:space="preserve"> words in noun phrases and in verb phrases, but also avoid duplicated of such this, like "Amos and Daniel or Sally and the president ate." – we found that in not </w:t>
+      </w:r>
+      <w:r>
+        <w:t>enough</w:t>
+      </w:r>
+      <w:r>
+        <w:t xml:space="preserve"> to </w:t>
+      </w:r>
+      <w:r>
+        <w:t>"</w:t>
+      </w:r>
+      <w:r>
+        <w:t>play</w:t>
+      </w:r>
+      <w:r>
+        <w:t>"</w:t>
+      </w:r>
+      <w:r>
+        <w:t xml:space="preserve"> with the weights, and therefore we added to our grammar rules that block the use of </w:t>
+      </w:r>
+      <w:r>
+        <w:t>conjunction</w:t>
+      </w:r>
+      <w:r>
+        <w:t xml:space="preserve"> words in the sentence to one for each VP or NP.</w:t>
+      </w:r>
+      <w:r>
+        <w:t xml:space="preserve"> Now the sentence like -"Amos and Daniel ate or pickled" is allowed, but "</w:t>
+      </w:r>
+      <w:r>
+        <w:t>Amos and Daniel or Sally and the president ate."</w:t>
+      </w:r>
+      <w:r>
+        <w:t xml:space="preserve"> Isn't.</w:t>
+      </w:r>
+    </w:p>
+    <w:p>
+      <w:pPr>
+        <w:pStyle w:val="a3"/>
+        <w:numPr>
+          <w:ilvl w:val="0"/>
+          <w:numId w:val="6"/>
+        </w:numPr>
+        <w:bidi w:val="0"/>
+      </w:pPr>
+      <w:r>
+        <w:t>We have separated between</w:t>
+      </w:r>
+      <w:r>
+        <w:t xml:space="preserve"> 5 types of</w:t>
+      </w:r>
+      <w:r>
+        <w:t xml:space="preserve"> verbs</w:t>
+      </w:r>
+      <w:r>
+        <w:t>:</w:t>
+      </w:r>
+    </w:p>
+    <w:p>
+      <w:pPr>
+        <w:pStyle w:val="a3"/>
+        <w:numPr>
+          <w:ilvl w:val="1"/>
+          <w:numId w:val="6"/>
+        </w:numPr>
+        <w:bidi w:val="0"/>
+      </w:pPr>
+      <w:r>
+        <w:t>verbs</w:t>
+      </w:r>
+      <w:r>
+        <w:t xml:space="preserve"> that influence on another object (like "ate")</w:t>
+      </w:r>
+      <w:r>
+        <w:t>.</w:t>
+      </w:r>
+    </w:p>
+    <w:p>
+      <w:pPr>
+        <w:pStyle w:val="a3"/>
+        <w:numPr>
+          <w:ilvl w:val="1"/>
+          <w:numId w:val="6"/>
+        </w:numPr>
+        <w:bidi w:val="0"/>
+      </w:pPr>
+      <w:r>
+        <w:t>verbs that doesn't</w:t>
+      </w:r>
+      <w:r>
+        <w:t xml:space="preserve"> influence on another object </w:t>
+      </w:r>
+      <w:r>
+        <w:t xml:space="preserve">like </w:t>
+      </w:r>
+      <w:r>
+        <w:t>"worked")</w:t>
+      </w:r>
+    </w:p>
+    <w:p>
+      <w:pPr>
+        <w:pStyle w:val="a3"/>
+        <w:numPr>
+          <w:ilvl w:val="1"/>
+          <w:numId w:val="6"/>
+        </w:numPr>
+        <w:bidi w:val="0"/>
+      </w:pPr>
+      <w:r>
+        <w:t xml:space="preserve">report verbs that can followed by that-clause acting (like </w:t>
+      </w:r>
+      <w:r>
+        <w:t>"</w:t>
+      </w:r>
+      <w:r>
+        <w:t>thought</w:t>
+      </w:r>
+      <w:r>
+        <w:t xml:space="preserve">" or </w:t>
+      </w:r>
+      <w:r>
+        <w:t>"claimed")</w:t>
+      </w:r>
+      <w:r>
+        <w:t>, to support (e).</w:t>
+      </w:r>
+      <w:r>
+        <w:t xml:space="preserve"> </w:t>
+      </w:r>
+      <w:r>
+        <w:t xml:space="preserve"> </w:t>
+      </w:r>
+    </w:p>
+    <w:p>
+      <w:pPr>
+        <w:pStyle w:val="a3"/>
+        <w:numPr>
+          <w:ilvl w:val="1"/>
+          <w:numId w:val="6"/>
+        </w:numPr>
+        <w:bidi w:val="0"/>
+      </w:pPr>
+      <w:r>
+        <w:t>verbs that describes a c</w:t>
+      </w:r>
+      <w:r>
+        <w:t>ause</w:t>
+      </w:r>
+      <w:r>
+        <w:t xml:space="preserve"> of something (like "perplexed"), to support (e).</w:t>
+      </w:r>
+    </w:p>
+    <w:p>
+      <w:pPr>
+        <w:pStyle w:val="a3"/>
+        <w:numPr>
+          <w:ilvl w:val="1"/>
+          <w:numId w:val="6"/>
+        </w:numPr>
+        <w:bidi w:val="0"/>
+      </w:pPr>
+      <w:r>
+        <w:t>present</w:t>
+      </w:r>
+      <w:r>
+        <w:t xml:space="preserve"> </w:t>
+      </w:r>
+      <w:r>
+        <w:t>progressive</w:t>
+      </w:r>
+      <w:r>
+        <w:t xml:space="preserve"> in singular, to support (</w:t>
+      </w:r>
+      <w:proofErr w:type="spellStart"/>
+      <w:r>
+        <w:t>i</w:t>
+      </w:r>
+      <w:proofErr w:type="spellEnd"/>
+      <w:r>
+        <w:t>).</w:t>
+      </w:r>
+    </w:p>
+    <w:p>
+      <w:pPr>
+        <w:pStyle w:val="a3"/>
+        <w:numPr>
+          <w:ilvl w:val="0"/>
+          <w:numId w:val="6"/>
+        </w:numPr>
+        <w:bidi w:val="0"/>
+      </w:pPr>
+      <w:r>
+        <w:t xml:space="preserve">we </w:t>
+      </w:r>
+      <w:r>
+        <w:t>separated</w:t>
+      </w:r>
+      <w:r>
+        <w:t xml:space="preserve"> between two nouns – </w:t>
+      </w:r>
+      <w:r>
+        <w:t>Informed</w:t>
+      </w:r>
+      <w:r>
+        <w:t xml:space="preserve"> nouns (names) and noun the can be proper (with "the", and etc.). the separation was made for distinguish between </w:t>
+      </w:r>
       <w:r>
         <w:lastRenderedPageBreak/>
+        <w:t xml:space="preserve">nouns that can be added with </w:t>
+      </w:r>
+      <w:r>
+        <w:t>adjective</w:t>
+      </w:r>
+      <w:r>
+        <w:t xml:space="preserve"> and can be use with </w:t>
+      </w:r>
+      <w:r>
+        <w:t>preposition</w:t>
+      </w:r>
+      <w:r>
+        <w:t xml:space="preserve"> – and the nouns that can't.  </w:t>
+      </w:r>
+    </w:p>
+    <w:p>
+      <w:pPr>
+        <w:pStyle w:val="a3"/>
+        <w:bidi w:val="0"/>
+      </w:pPr>
+    </w:p>
+    <w:p>
+      <w:pPr>
+        <w:bidi w:val="0"/>
+      </w:pPr>
+      <w:r>
         <w:t>Part 4:</w:t>
       </w:r>
     </w:p>
@@ -356,8 +557,51 @@
       </w:r>
       <w:r>
         <w:br/>
-        <w:t>TODO: this</w:t>
-      </w:r>
+      </w:r>
+      <w:r>
+        <w:t xml:space="preserve">In order to use "a" or "an" properly we </w:t>
+      </w:r>
+      <w:r>
+        <w:t>separated between</w:t>
+      </w:r>
+      <w:r>
+        <w:t xml:space="preserve"> nouns and adjectives that started with vowels and nouns and adjective that isn't start with vowels. </w:t>
+      </w:r>
+    </w:p>
+    <w:p>
+      <w:pPr>
+        <w:pStyle w:val="a3"/>
+        <w:bidi w:val="0"/>
+      </w:pPr>
+    </w:p>
+    <w:p>
+      <w:pPr>
+        <w:pStyle w:val="a3"/>
+        <w:bidi w:val="0"/>
+      </w:pPr>
+      <w:r>
+        <w:t xml:space="preserve">We give to each group a non-terminal. Then make rules that forced that grammar to make sure that the one (noun or adjective) </w:t>
+      </w:r>
+      <w:r>
+        <w:t xml:space="preserve">which be the first – must be matched the "a" or "an". </w:t>
+      </w:r>
+    </w:p>
+    <w:p>
+      <w:pPr>
+        <w:pStyle w:val="a3"/>
+        <w:bidi w:val="0"/>
+      </w:pPr>
+      <w:r>
+        <w:t xml:space="preserve">This was done by first decide if it will be "a" or "an" – and then give the grammar to use un/vowel noun/adjective only if the first of them is matched to the first decision. </w:t>
+      </w:r>
+    </w:p>
+    <w:p>
+      <w:pPr>
+        <w:pStyle w:val="a3"/>
+        <w:bidi w:val="0"/>
+      </w:pPr>
+      <w:bookmarkStart w:id="0" w:name="_GoBack"/>
+      <w:bookmarkEnd w:id="0"/>
     </w:p>
     <w:p>
       <w:pPr>
@@ -369,13 +613,8 @@
         <w:bidi w:val="0"/>
       </w:pPr>
       <w:r>
-        <w:t>Rule (b) – Yes-No question</w:t>
-      </w:r>
-      <w:proofErr w:type="gramStart"/>
-      <w:r>
-        <w:t>:</w:t>
-      </w:r>
-      <w:proofErr w:type="gramEnd"/>
+        <w:t>Rule (b) – Yes-No question:</w:t>
+      </w:r>
       <w:r>
         <w:br/>
         <w:t xml:space="preserve">In order to generate yes/no questions, we </w:t>
@@ -453,13 +692,8 @@
         </w:rPr>
       </w:pPr>
       <w:r>
-        <w:t>News – the grammar can generate sentences about news report like</w:t>
-      </w:r>
-      <w:proofErr w:type="gramStart"/>
-      <w:r>
-        <w:t>:</w:t>
-      </w:r>
-      <w:proofErr w:type="gramEnd"/>
+        <w:t>News – the grammar can generate sentences about news report like:</w:t>
+      </w:r>
       <w:r>
         <w:br/>
         <w:t>- live news – report about an act that is happening right now.</w:t>
@@ -470,15 +704,7 @@
       </w:r>
       <w:r>
         <w:br/>
-        <w:t xml:space="preserve">- </w:t>
-      </w:r>
-      <w:proofErr w:type="gramStart"/>
-      <w:r>
-        <w:t>accusation</w:t>
-      </w:r>
-      <w:proofErr w:type="gramEnd"/>
-      <w:r>
-        <w:t xml:space="preserve"> – accusing someone about an act that happened or describing an act and searching for the one that in charge.</w:t>
+        <w:t>- accusation – accusing someone about an act that happened or describing an act and searching for the one that in charge.</w:t>
       </w:r>
       <w:r>
         <w:br/>
@@ -487,8 +713,6 @@
         <w:br/>
         <w:t>The rules for each were based on the existing rules, combined with terminals (part of the sentence) that related to news report.</w:t>
       </w:r>
-      <w:bookmarkStart w:id="0" w:name="_GoBack"/>
-      <w:bookmarkEnd w:id="0"/>
     </w:p>
     <w:sectPr>
       <w:pgSz w:w="11906" w:h="16838"/>
@@ -503,7 +727,7 @@
 </file>
 
 <file path=word/numbering.xml><?xml version="1.0" encoding="utf-8"?>
-<w:numbering xmlns:wpc="http://schemas.microsoft.com/office/word/2010/wordprocessingCanvas" xmlns:mc="http://schemas.openxmlformats.org/markup-compatibility/2006" xmlns:o="urn:schemas-microsoft-com:office:office" xmlns:r="http://schemas.openxmlformats.org/officeDocument/2006/relationships" xmlns:m="http://schemas.openxmlformats.org/officeDocument/2006/math" xmlns:v="urn:schemas-microsoft-com:vml" xmlns:wp14="http://schemas.microsoft.com/office/word/2010/wordprocessingDrawing" xmlns:wp="http://schemas.openxmlformats.org/drawingml/2006/wordprocessingDrawing" xmlns:w10="urn:schemas-microsoft-com:office:word" xmlns:w="http://schemas.openxmlformats.org/wordprocessingml/2006/main" xmlns:w14="http://schemas.microsoft.com/office/word/2010/wordml" xmlns:w15="http://schemas.microsoft.com/office/word/2012/wordml" xmlns:wpg="http://schemas.microsoft.com/office/word/2010/wordprocessingGroup" xmlns:wpi="http://schemas.microsoft.com/office/word/2010/wordprocessingInk" xmlns:wne="http://schemas.microsoft.com/office/word/2006/wordml" xmlns:wps="http://schemas.microsoft.com/office/word/2010/wordprocessingShape" mc:Ignorable="w14 w15 wp14">
+<w:numbering xmlns:wpc="http://schemas.microsoft.com/office/word/2010/wordprocessingCanvas" xmlns:cx="http://schemas.microsoft.com/office/drawing/2014/chartex" xmlns:cx1="http://schemas.microsoft.com/office/drawing/2015/9/8/chartex" xmlns:cx2="http://schemas.microsoft.com/office/drawing/2015/10/21/chartex" xmlns:cx3="http://schemas.microsoft.com/office/drawing/2016/5/9/chartex" xmlns:cx4="http://schemas.microsoft.com/office/drawing/2016/5/10/chartex" xmlns:cx5="http://schemas.microsoft.com/office/drawing/2016/5/11/chartex" xmlns:cx6="http://schemas.microsoft.com/office/drawing/2016/5/12/chartex" xmlns:cx7="http://schemas.microsoft.com/office/drawing/2016/5/13/chartex" xmlns:cx8="http://schemas.microsoft.com/office/drawing/2016/5/14/chartex" xmlns:mc="http://schemas.openxmlformats.org/markup-compatibility/2006" xmlns:aink="http://schemas.microsoft.com/office/drawing/2016/ink" xmlns:am3d="http://schemas.microsoft.com/office/drawing/2017/model3d" xmlns:o="urn:schemas-microsoft-com:office:office" xmlns:r="http://schemas.openxmlformats.org/officeDocument/2006/relationships" xmlns:m="http://schemas.openxmlformats.org/officeDocument/2006/math" xmlns:v="urn:schemas-microsoft-com:vml" xmlns:wp14="http://schemas.microsoft.com/office/word/2010/wordprocessingDrawing" xmlns:wp="http://schemas.openxmlformats.org/drawingml/2006/wordprocessingDrawing" xmlns:w10="urn:schemas-microsoft-com:office:word" xmlns:w="http://schemas.openxmlformats.org/wordprocessingml/2006/main" xmlns:w14="http://schemas.microsoft.com/office/word/2010/wordml" xmlns:w15="http://schemas.microsoft.com/office/word/2012/wordml" xmlns:w16cid="http://schemas.microsoft.com/office/word/2016/wordml/cid" xmlns:w16se="http://schemas.microsoft.com/office/word/2015/wordml/symex" xmlns:wpg="http://schemas.microsoft.com/office/word/2010/wordprocessingGroup" xmlns:wpi="http://schemas.microsoft.com/office/word/2010/wordprocessingInk" xmlns:wne="http://schemas.microsoft.com/office/word/2006/wordml" xmlns:wps="http://schemas.microsoft.com/office/word/2010/wordprocessingShape" mc:Ignorable="w14 w15 w16se w16cid wp14">
   <w:abstractNum w:abstractNumId="0" w15:restartNumberingAfterBreak="0">
     <w:nsid w:val="3AE761BA"/>
     <w:multiLevelType w:val="hybridMultilevel"/>
@@ -772,6 +996,92 @@
     </w:lvl>
   </w:abstractNum>
   <w:abstractNum w:abstractNumId="3" w15:restartNumberingAfterBreak="0">
+    <w:nsid w:val="6296522E"/>
+    <w:multiLevelType w:val="hybridMultilevel"/>
+    <w:tmpl w:val="16A87E60"/>
+    <w:lvl w:ilvl="0" w:tplc="04090017">
+      <w:start w:val="1"/>
+      <w:numFmt w:val="lowerLetter"/>
+      <w:lvlText w:val="%1)"/>
+      <w:lvlJc w:val="left"/>
+      <w:pPr>
+        <w:ind w:left="720" w:hanging="360"/>
+      </w:pPr>
+    </w:lvl>
+    <w:lvl w:ilvl="1" w:tplc="04090019">
+      <w:start w:val="1"/>
+      <w:numFmt w:val="lowerLetter"/>
+      <w:lvlText w:val="%2."/>
+      <w:lvlJc w:val="left"/>
+      <w:pPr>
+        <w:ind w:left="1440" w:hanging="360"/>
+      </w:pPr>
+    </w:lvl>
+    <w:lvl w:ilvl="2" w:tplc="0409001B" w:tentative="1">
+      <w:start w:val="1"/>
+      <w:numFmt w:val="lowerRoman"/>
+      <w:lvlText w:val="%3."/>
+      <w:lvlJc w:val="right"/>
+      <w:pPr>
+        <w:ind w:left="2160" w:hanging="180"/>
+      </w:pPr>
+    </w:lvl>
+    <w:lvl w:ilvl="3" w:tplc="0409000F" w:tentative="1">
+      <w:start w:val="1"/>
+      <w:numFmt w:val="decimal"/>
+      <w:lvlText w:val="%4."/>
+      <w:lvlJc w:val="left"/>
+      <w:pPr>
+        <w:ind w:left="2880" w:hanging="360"/>
+      </w:pPr>
+    </w:lvl>
+    <w:lvl w:ilvl="4" w:tplc="04090019" w:tentative="1">
+      <w:start w:val="1"/>
+      <w:numFmt w:val="lowerLetter"/>
+      <w:lvlText w:val="%5."/>
+      <w:lvlJc w:val="left"/>
+      <w:pPr>
+        <w:ind w:left="3600" w:hanging="360"/>
+      </w:pPr>
+    </w:lvl>
+    <w:lvl w:ilvl="5" w:tplc="0409001B" w:tentative="1">
+      <w:start w:val="1"/>
+      <w:numFmt w:val="lowerRoman"/>
+      <w:lvlText w:val="%6."/>
+      <w:lvlJc w:val="right"/>
+      <w:pPr>
+        <w:ind w:left="4320" w:hanging="180"/>
+      </w:pPr>
+    </w:lvl>
+    <w:lvl w:ilvl="6" w:tplc="0409000F" w:tentative="1">
+      <w:start w:val="1"/>
+      <w:numFmt w:val="decimal"/>
+      <w:lvlText w:val="%7."/>
+      <w:lvlJc w:val="left"/>
+      <w:pPr>
+        <w:ind w:left="5040" w:hanging="360"/>
+      </w:pPr>
+    </w:lvl>
+    <w:lvl w:ilvl="7" w:tplc="04090019" w:tentative="1">
+      <w:start w:val="1"/>
+      <w:numFmt w:val="lowerLetter"/>
+      <w:lvlText w:val="%8."/>
+      <w:lvlJc w:val="left"/>
+      <w:pPr>
+        <w:ind w:left="5760" w:hanging="360"/>
+      </w:pPr>
+    </w:lvl>
+    <w:lvl w:ilvl="8" w:tplc="0409001B" w:tentative="1">
+      <w:start w:val="1"/>
+      <w:numFmt w:val="lowerRoman"/>
+      <w:lvlText w:val="%9."/>
+      <w:lvlJc w:val="right"/>
+      <w:pPr>
+        <w:ind w:left="6480" w:hanging="180"/>
+      </w:pPr>
+    </w:lvl>
+  </w:abstractNum>
+  <w:abstractNum w:abstractNumId="4" w15:restartNumberingAfterBreak="0">
     <w:nsid w:val="6E9F1D2E"/>
     <w:multiLevelType w:val="hybridMultilevel"/>
     <w:tmpl w:val="F9FE2498"/>
@@ -860,7 +1170,7 @@
       </w:pPr>
     </w:lvl>
   </w:abstractNum>
-  <w:abstractNum w:abstractNumId="4" w15:restartNumberingAfterBreak="0">
+  <w:abstractNum w:abstractNumId="5" w15:restartNumberingAfterBreak="0">
     <w:nsid w:val="776E1297"/>
     <w:multiLevelType w:val="hybridMultilevel"/>
     <w:tmpl w:val="6CC641C6"/>
@@ -956,19 +1266,22 @@
     <w:abstractNumId w:val="2"/>
   </w:num>
   <w:num w:numId="3">
-    <w:abstractNumId w:val="3"/>
+    <w:abstractNumId w:val="4"/>
   </w:num>
   <w:num w:numId="4">
-    <w:abstractNumId w:val="4"/>
+    <w:abstractNumId w:val="5"/>
   </w:num>
   <w:num w:numId="5">
     <w:abstractNumId w:val="1"/>
+  </w:num>
+  <w:num w:numId="6">
+    <w:abstractNumId w:val="3"/>
   </w:num>
 </w:numbering>
 </file>
 
 <file path=word/styles.xml><?xml version="1.0" encoding="utf-8"?>
-<w:styles xmlns:mc="http://schemas.openxmlformats.org/markup-compatibility/2006" xmlns:r="http://schemas.openxmlformats.org/officeDocument/2006/relationships" xmlns:w="http://schemas.openxmlformats.org/wordprocessingml/2006/main" xmlns:w14="http://schemas.microsoft.com/office/word/2010/wordml" xmlns:w15="http://schemas.microsoft.com/office/word/2012/wordml" mc:Ignorable="w14 w15">
+<w:styles xmlns:mc="http://schemas.openxmlformats.org/markup-compatibility/2006" xmlns:r="http://schemas.openxmlformats.org/officeDocument/2006/relationships" xmlns:w="http://schemas.openxmlformats.org/wordprocessingml/2006/main" xmlns:w14="http://schemas.microsoft.com/office/word/2010/wordml" xmlns:w15="http://schemas.microsoft.com/office/word/2012/wordml" xmlns:w16cid="http://schemas.microsoft.com/office/word/2016/wordml/cid" xmlns:w16se="http://schemas.microsoft.com/office/word/2015/wordml/symex" mc:Ignorable="w14 w15 w16se w16cid">
   <w:docDefaults>
     <w:rPrDefault>
       <w:rPr>
@@ -984,7 +1297,7 @@
       </w:pPr>
     </w:pPrDefault>
   </w:docDefaults>
-  <w:latentStyles w:defLockedState="0" w:defUIPriority="99" w:defSemiHidden="0" w:defUnhideWhenUsed="0" w:defQFormat="0" w:count="371">
+  <w:latentStyles w:defLockedState="0" w:defUIPriority="99" w:defSemiHidden="0" w:defUnhideWhenUsed="0" w:defQFormat="0" w:count="375">
     <w:lsdException w:name="Normal" w:uiPriority="0" w:qFormat="1"/>
     <w:lsdException w:name="heading 1" w:uiPriority="9" w:qFormat="1"/>
     <w:lsdException w:name="heading 2" w:semiHidden="1" w:uiPriority="9" w:unhideWhenUsed="1" w:qFormat="1"/>
@@ -1090,7 +1403,6 @@
     <w:lsdException w:name="HTML Sample" w:semiHidden="1" w:unhideWhenUsed="1"/>
     <w:lsdException w:name="HTML Typewriter" w:semiHidden="1" w:unhideWhenUsed="1"/>
     <w:lsdException w:name="HTML Variable" w:semiHidden="1" w:unhideWhenUsed="1"/>
-    <w:lsdException w:name="Normal Table" w:semiHidden="1" w:unhideWhenUsed="1"/>
     <w:lsdException w:name="annotation subject" w:semiHidden="1" w:unhideWhenUsed="1"/>
     <w:lsdException w:name="No List" w:semiHidden="1" w:unhideWhenUsed="1"/>
     <w:lsdException w:name="Outline List 1" w:semiHidden="1" w:unhideWhenUsed="1"/>
@@ -1134,10 +1446,8 @@
     <w:lsdException w:name="Table Elegant" w:semiHidden="1" w:unhideWhenUsed="1"/>
     <w:lsdException w:name="Table Professional" w:semiHidden="1" w:unhideWhenUsed="1"/>
     <w:lsdException w:name="Table Subtle 1" w:semiHidden="1" w:unhideWhenUsed="1"/>
-    <w:lsdException w:name="Table Subtle 2" w:semiHidden="1" w:unhideWhenUsed="1"/>
     <w:lsdException w:name="Table Web 1" w:semiHidden="1" w:unhideWhenUsed="1"/>
     <w:lsdException w:name="Table Web 2" w:semiHidden="1" w:unhideWhenUsed="1"/>
-    <w:lsdException w:name="Table Web 3" w:semiHidden="1" w:unhideWhenUsed="1"/>
     <w:lsdException w:name="Balloon Text" w:semiHidden="1" w:unhideWhenUsed="1"/>
     <w:lsdException w:name="Table Grid" w:uiPriority="39"/>
     <w:lsdException w:name="Table Theme" w:semiHidden="1" w:unhideWhenUsed="1"/>
@@ -1356,6 +1666,10 @@
     <w:lsdException w:name="List Table 5 Dark Accent 6" w:uiPriority="50"/>
     <w:lsdException w:name="List Table 6 Colorful Accent 6" w:uiPriority="51"/>
     <w:lsdException w:name="List Table 7 Colorful Accent 6" w:uiPriority="52"/>
+    <w:lsdException w:name="Mention" w:semiHidden="1" w:unhideWhenUsed="1"/>
+    <w:lsdException w:name="Smart Hyperlink" w:semiHidden="1" w:unhideWhenUsed="1"/>
+    <w:lsdException w:name="Hashtag" w:semiHidden="1" w:unhideWhenUsed="1"/>
+    <w:lsdException w:name="Unresolved Mention" w:semiHidden="1" w:unhideWhenUsed="1"/>
   </w:latentStyles>
   <w:style w:type="paragraph" w:default="1" w:styleId="a">
     <w:name w:val="Normal"/>

</xml_diff>

<commit_message>
update Answer file for grammar5
</commit_message>
<xml_diff>
--- a/ANSWERS.docx
+++ b/ANSWERS.docx
@@ -29,15 +29,13 @@
         <w:bidi w:val="0"/>
       </w:pPr>
       <w:r>
-        <w:t xml:space="preserve">Amos </w:t>
-      </w:r>
-      <w:proofErr w:type="spellStart"/>
-      <w:r>
-        <w:t>Mimon</w:t>
-      </w:r>
-      <w:proofErr w:type="spellEnd"/>
-      <w:r>
-        <w:t xml:space="preserve"> – </w:t>
+        <w:t>Amos M</w:t>
+      </w:r>
+      <w:r>
+        <w:t>a</w:t>
+      </w:r>
+      <w:r>
+        <w:t xml:space="preserve">imon – </w:t>
       </w:r>
       <w:r>
         <w:rPr>
@@ -70,6 +68,7 @@
     </w:p>
     <w:p>
       <w:pPr>
+        <w:pStyle w:val="a5"/>
         <w:bidi w:val="0"/>
       </w:pPr>
       <w:r>
@@ -78,6 +77,7 @@
     </w:p>
     <w:p>
       <w:pPr>
+        <w:pStyle w:val="2"/>
         <w:bidi w:val="0"/>
       </w:pPr>
       <w:r>
@@ -128,6 +128,10 @@
       </w:r>
       <w:r>
         <w:br/>
+      </w:r>
+      <w:bookmarkStart w:id="0" w:name="_GoBack"/>
+      <w:bookmarkEnd w:id="0"/>
+      <w:r>
         <w:t xml:space="preserve">NP -&gt; NP PP -&gt; NP PP </w:t>
       </w:r>
       <w:proofErr w:type="spellStart"/>
@@ -259,6 +263,7 @@
     </w:p>
     <w:p>
       <w:pPr>
+        <w:pStyle w:val="2"/>
         <w:bidi w:val="0"/>
       </w:pPr>
       <w:r>
@@ -537,6 +542,7 @@
     </w:p>
     <w:p>
       <w:pPr>
+        <w:pStyle w:val="2"/>
         <w:bidi w:val="0"/>
       </w:pPr>
       <w:r>
@@ -553,6 +559,10 @@
         <w:bidi w:val="0"/>
       </w:pPr>
       <w:r>
+        <w:rPr>
+          <w:b/>
+          <w:bCs/>
+        </w:rPr>
         <w:t>Rule (a) – a vs. an:</w:t>
       </w:r>
       <w:r>
@@ -600,8 +610,6 @@
         <w:pStyle w:val="a3"/>
         <w:bidi w:val="0"/>
       </w:pPr>
-      <w:bookmarkStart w:id="0" w:name="_GoBack"/>
-      <w:bookmarkEnd w:id="0"/>
     </w:p>
     <w:p>
       <w:pPr>
@@ -613,6 +621,10 @@
         <w:bidi w:val="0"/>
       </w:pPr>
       <w:r>
+        <w:rPr>
+          <w:b/>
+          <w:bCs/>
+        </w:rPr>
         <w:t>Rule (b) – Yes-No question:</w:t>
       </w:r>
       <w:r>
@@ -673,6 +685,7 @@
     </w:p>
     <w:p>
       <w:pPr>
+        <w:pStyle w:val="2"/>
         <w:bidi w:val="0"/>
       </w:pPr>
       <w:r>
@@ -687,31 +700,75 @@
           <w:numId w:val="5"/>
         </w:numPr>
         <w:bidi w:val="0"/>
+      </w:pPr>
+      <w:r>
+        <w:rPr>
+          <w:b/>
+          <w:bCs/>
+        </w:rPr>
+        <w:t>News</w:t>
+      </w:r>
+      <w:r>
+        <w:t xml:space="preserve"> – the grammar can generate sentences about news report like:</w:t>
+      </w:r>
+      <w:r>
+        <w:br/>
+        <w:t>- live news – report about an act that is happening right now.</w:t>
+      </w:r>
+      <w:r>
+        <w:br/>
+        <w:t>- interview – session of yes/no questions with someone that answer yes or no.</w:t>
+      </w:r>
+      <w:r>
+        <w:br/>
+        <w:t>- accusation – accusing someone about an act that happened or describing an act and searching for the one that in charge.</w:t>
+      </w:r>
+      <w:r>
+        <w:br/>
+      </w:r>
+      <w:r>
+        <w:br/>
+        <w:t>The rules for each were based on the existing rules, combined with terminals (part of the sentence) that related to news report.</w:t>
+      </w:r>
+    </w:p>
+    <w:p>
+      <w:pPr>
+        <w:pStyle w:val="a3"/>
+        <w:bidi w:val="0"/>
+      </w:pPr>
+    </w:p>
+    <w:p>
+      <w:pPr>
+        <w:pStyle w:val="a3"/>
+        <w:numPr>
+          <w:ilvl w:val="0"/>
+          <w:numId w:val="5"/>
+        </w:numPr>
+        <w:bidi w:val="0"/>
         <w:rPr>
           <w:rtl/>
         </w:rPr>
       </w:pPr>
       <w:r>
-        <w:t>News – the grammar can generate sentences about news report like:</w:t>
-      </w:r>
-      <w:r>
-        <w:br/>
-        <w:t>- live news – report about an act that is happening right now.</w:t>
-      </w:r>
-      <w:r>
-        <w:br/>
-        <w:t>- interview – session of yes/no questions with someone that answer yes or no.</w:t>
-      </w:r>
-      <w:r>
-        <w:br/>
-        <w:t>- accusation – accusing someone about an act that happened or describing an act and searching for the one that in charge.</w:t>
-      </w:r>
-      <w:r>
-        <w:br/>
-      </w:r>
-      <w:r>
-        <w:br/>
-        <w:t>The rules for each were based on the existing rules, combined with terminals (part of the sentence) that related to news report.</w:t>
+        <w:rPr>
+          <w:b/>
+          <w:bCs/>
+        </w:rPr>
+        <w:t>Warning sentence</w:t>
+      </w:r>
+      <w:r>
+        <w:t xml:space="preserve"> – the grammar can generate a warning sentences. We followed </w:t>
+      </w:r>
+      <w:hyperlink r:id="rId5" w:history="1">
+        <w:r>
+          <w:rPr>
+            <w:rStyle w:val="Hyperlink"/>
+          </w:rPr>
+          <w:t>the Cambridge dictionary</w:t>
+        </w:r>
+      </w:hyperlink>
+      <w:r>
+        <w:t xml:space="preserve"> definition for warning sentences. Cambridge dictionary divide warning sentence to 3 types: weak, strong and public notices. We add to our grammar the options to make such of this. </w:t>
       </w:r>
     </w:p>
     <w:sectPr>
@@ -1678,6 +1735,28 @@
       <w:bidi/>
     </w:pPr>
   </w:style>
+  <w:style w:type="paragraph" w:styleId="2">
+    <w:name w:val="heading 2"/>
+    <w:basedOn w:val="a"/>
+    <w:next w:val="a"/>
+    <w:link w:val="20"/>
+    <w:uiPriority w:val="9"/>
+    <w:unhideWhenUsed/>
+    <w:qFormat/>
+    <w:rsid w:val="00E43184"/>
+    <w:pPr>
+      <w:keepNext/>
+      <w:keepLines/>
+      <w:spacing w:before="40" w:after="0"/>
+      <w:outlineLvl w:val="1"/>
+    </w:pPr>
+    <w:rPr>
+      <w:rFonts w:asciiTheme="majorHAnsi" w:eastAsiaTheme="majorEastAsia" w:hAnsiTheme="majorHAnsi" w:cstheme="majorBidi"/>
+      <w:color w:val="2E74B5" w:themeColor="accent1" w:themeShade="BF"/>
+      <w:sz w:val="26"/>
+      <w:szCs w:val="26"/>
+    </w:rPr>
+  </w:style>
   <w:style w:type="character" w:default="1" w:styleId="a0">
     <w:name w:val="Default Paragraph Font"/>
     <w:uiPriority w:val="1"/>
@@ -1715,6 +1794,76 @@
       <w:ind w:left="720"/>
       <w:contextualSpacing/>
     </w:pPr>
+  </w:style>
+  <w:style w:type="character" w:styleId="Hyperlink">
+    <w:name w:val="Hyperlink"/>
+    <w:basedOn w:val="a0"/>
+    <w:uiPriority w:val="99"/>
+    <w:unhideWhenUsed/>
+    <w:rsid w:val="00C01206"/>
+    <w:rPr>
+      <w:color w:val="0563C1" w:themeColor="hyperlink"/>
+      <w:u w:val="single"/>
+    </w:rPr>
+  </w:style>
+  <w:style w:type="character" w:styleId="a4">
+    <w:name w:val="Unresolved Mention"/>
+    <w:basedOn w:val="a0"/>
+    <w:uiPriority w:val="99"/>
+    <w:semiHidden/>
+    <w:unhideWhenUsed/>
+    <w:rsid w:val="00C01206"/>
+    <w:rPr>
+      <w:color w:val="808080"/>
+      <w:shd w:val="clear" w:color="auto" w:fill="E6E6E6"/>
+    </w:rPr>
+  </w:style>
+  <w:style w:type="character" w:customStyle="1" w:styleId="20">
+    <w:name w:val="כותרת 2 תו"/>
+    <w:basedOn w:val="a0"/>
+    <w:link w:val="2"/>
+    <w:uiPriority w:val="9"/>
+    <w:rsid w:val="00E43184"/>
+    <w:rPr>
+      <w:rFonts w:asciiTheme="majorHAnsi" w:eastAsiaTheme="majorEastAsia" w:hAnsiTheme="majorHAnsi" w:cstheme="majorBidi"/>
+      <w:color w:val="2E74B5" w:themeColor="accent1" w:themeShade="BF"/>
+      <w:sz w:val="26"/>
+      <w:szCs w:val="26"/>
+    </w:rPr>
+  </w:style>
+  <w:style w:type="paragraph" w:styleId="a5">
+    <w:name w:val="Title"/>
+    <w:basedOn w:val="a"/>
+    <w:next w:val="a"/>
+    <w:link w:val="a6"/>
+    <w:uiPriority w:val="10"/>
+    <w:qFormat/>
+    <w:rsid w:val="00E43184"/>
+    <w:pPr>
+      <w:spacing w:after="0" w:line="240" w:lineRule="auto"/>
+      <w:contextualSpacing/>
+    </w:pPr>
+    <w:rPr>
+      <w:rFonts w:asciiTheme="majorHAnsi" w:eastAsiaTheme="majorEastAsia" w:hAnsiTheme="majorHAnsi" w:cstheme="majorBidi"/>
+      <w:spacing w:val="-10"/>
+      <w:kern w:val="28"/>
+      <w:sz w:val="56"/>
+      <w:szCs w:val="56"/>
+    </w:rPr>
+  </w:style>
+  <w:style w:type="character" w:customStyle="1" w:styleId="a6">
+    <w:name w:val="כותרת טקסט תו"/>
+    <w:basedOn w:val="a0"/>
+    <w:link w:val="a5"/>
+    <w:uiPriority w:val="10"/>
+    <w:rsid w:val="00E43184"/>
+    <w:rPr>
+      <w:rFonts w:asciiTheme="majorHAnsi" w:eastAsiaTheme="majorEastAsia" w:hAnsiTheme="majorHAnsi" w:cstheme="majorBidi"/>
+      <w:spacing w:val="-10"/>
+      <w:kern w:val="28"/>
+      <w:sz w:val="56"/>
+      <w:szCs w:val="56"/>
+    </w:rPr>
   </w:style>
 </w:styles>
 </file>

</xml_diff>